<commit_message>
applicatie flow toevoegen aan documentatie
</commit_message>
<xml_diff>
--- a/Documentatie_AniME.docx
+++ b/Documentatie_AniME.docx
@@ -1966,21 +1966,7 @@
         <w:rPr>
           <w:lang w:val="nl-BE"/>
         </w:rPr>
-        <w:t xml:space="preserve">Deze info werd dan daarna weggeschreven naar de </w:t>
-      </w:r>
-      <w:proofErr w:type="spellStart"/>
-      <w:r>
-        <w:rPr>
-          <w:lang w:val="nl-BE"/>
-        </w:rPr>
-        <w:t>Firebase</w:t>
-      </w:r>
-      <w:proofErr w:type="spellEnd"/>
-      <w:r>
-        <w:rPr>
-          <w:lang w:val="nl-BE"/>
-        </w:rPr>
-        <w:t xml:space="preserve"> </w:t>
+        <w:t xml:space="preserve">Deze info werd dan daarna weggeschreven naar de Firebase </w:t>
       </w:r>
       <w:proofErr w:type="spellStart"/>
       <w:r>
@@ -2669,70 +2655,7 @@
           <w:lang w:val="nl-BE"/>
         </w:rPr>
         <w:drawing>
-          <wp:anchor distT="0" distB="0" distL="114300" distR="114300" simplePos="0" relativeHeight="251659264" behindDoc="0" locked="0" layoutInCell="1" allowOverlap="1" wp14:anchorId="224CF6A6" wp14:editId="49FF5390">
-            <wp:simplePos x="0" y="0"/>
-            <wp:positionH relativeFrom="column">
-              <wp:posOffset>3598545</wp:posOffset>
-            </wp:positionH>
-            <wp:positionV relativeFrom="paragraph">
-              <wp:posOffset>353695</wp:posOffset>
-            </wp:positionV>
-            <wp:extent cx="1962150" cy="3488055"/>
-            <wp:effectExtent l="0" t="0" r="0" b="0"/>
-            <wp:wrapThrough wrapText="bothSides">
-              <wp:wrapPolygon edited="0">
-                <wp:start x="0" y="0"/>
-                <wp:lineTo x="0" y="21470"/>
-                <wp:lineTo x="21390" y="21470"/>
-                <wp:lineTo x="21390" y="0"/>
-                <wp:lineTo x="0" y="0"/>
-              </wp:wrapPolygon>
-            </wp:wrapThrough>
-            <wp:docPr id="3" name="Afbeelding 3"/>
-            <wp:cNvGraphicFramePr>
-              <a:graphicFrameLocks xmlns:a="http://schemas.openxmlformats.org/drawingml/2006/main" noChangeAspect="1"/>
-            </wp:cNvGraphicFramePr>
-            <a:graphic xmlns:a="http://schemas.openxmlformats.org/drawingml/2006/main">
-              <a:graphicData uri="http://schemas.openxmlformats.org/drawingml/2006/picture">
-                <pic:pic xmlns:pic="http://schemas.openxmlformats.org/drawingml/2006/picture">
-                  <pic:nvPicPr>
-                    <pic:cNvPr id="3" name="Screenshot_2019-12-27-13-20-03.png"/>
-                    <pic:cNvPicPr/>
-                  </pic:nvPicPr>
-                  <pic:blipFill>
-                    <a:blip r:embed="rId16" cstate="print">
-                      <a:extLst>
-                        <a:ext uri="{28A0092B-C50C-407E-A947-70E740481C1C}">
-                          <a14:useLocalDpi xmlns:a14="http://schemas.microsoft.com/office/drawing/2010/main" val="0"/>
-                        </a:ext>
-                      </a:extLst>
-                    </a:blip>
-                    <a:stretch>
-                      <a:fillRect/>
-                    </a:stretch>
-                  </pic:blipFill>
-                  <pic:spPr>
-                    <a:xfrm>
-                      <a:off x="0" y="0"/>
-                      <a:ext cx="1962150" cy="3488055"/>
-                    </a:xfrm>
-                    <a:prstGeom prst="rect">
-                      <a:avLst/>
-                    </a:prstGeom>
-                  </pic:spPr>
-                </pic:pic>
-              </a:graphicData>
-            </a:graphic>
-          </wp:anchor>
-        </w:drawing>
-      </w:r>
-      <w:r>
-        <w:rPr>
-          <w:noProof/>
-          <w:lang w:val="nl-BE"/>
-        </w:rPr>
-        <w:drawing>
-          <wp:anchor distT="0" distB="0" distL="114300" distR="114300" simplePos="0" relativeHeight="251660288" behindDoc="0" locked="0" layoutInCell="1" allowOverlap="1" wp14:anchorId="37A5BA3F" wp14:editId="54B4D6DC">
+          <wp:anchor distT="0" distB="0" distL="114300" distR="114300" simplePos="0" relativeHeight="251660288" behindDoc="0" locked="0" layoutInCell="1" allowOverlap="1" wp14:anchorId="37A5BA3F" wp14:editId="7143F65B">
             <wp:simplePos x="0" y="0"/>
             <wp:positionH relativeFrom="column">
               <wp:posOffset>-1905</wp:posOffset>
@@ -2763,7 +2686,7 @@
                     <pic:cNvPicPr/>
                   </pic:nvPicPr>
                   <pic:blipFill>
-                    <a:blip r:embed="rId17" cstate="print">
+                    <a:blip r:embed="rId16" cstate="print">
                       <a:extLst>
                         <a:ext uri="{28A0092B-C50C-407E-A947-70E740481C1C}">
                           <a14:useLocalDpi xmlns:a14="http://schemas.microsoft.com/office/drawing/2010/main" val="0"/>
@@ -2805,26 +2728,659 @@
     </w:p>
     <w:p>
       <w:pPr>
-        <w:rPr>
-          <w:lang w:val="nl-BE"/>
-        </w:rPr>
-      </w:pPr>
-    </w:p>
-    <w:p>
-      <w:pPr>
-        <w:rPr>
-          <w:lang w:val="nl-BE"/>
-        </w:rPr>
-      </w:pPr>
-    </w:p>
-    <w:p>
-      <w:pPr>
+        <w:jc w:val="both"/>
+        <w:rPr>
+          <w:lang w:val="nl-BE"/>
+        </w:rPr>
+      </w:pPr>
+      <w:r>
+        <w:rPr>
+          <w:lang w:val="nl-BE"/>
+        </w:rPr>
+        <w:t xml:space="preserve">De gebruiker komt terecht op de homepagina die een overzicht geeft van de 10 populairste anime op het moment. Deze data wordt bij de eerste keer dat de gebruiker de applicatie gebruikt opgehaald uit de API van </w:t>
+      </w:r>
+      <w:proofErr w:type="spellStart"/>
+      <w:r>
+        <w:rPr>
+          <w:lang w:val="nl-BE"/>
+        </w:rPr>
+        <w:t>Kitsu</w:t>
+      </w:r>
+      <w:proofErr w:type="spellEnd"/>
+      <w:r>
+        <w:rPr>
+          <w:lang w:val="nl-BE"/>
+        </w:rPr>
+        <w:t xml:space="preserve"> anime. </w:t>
+      </w:r>
+    </w:p>
+    <w:p>
+      <w:pPr>
+        <w:jc w:val="both"/>
+        <w:rPr>
+          <w:lang w:val="nl-BE"/>
+        </w:rPr>
+      </w:pPr>
+      <w:r>
+        <w:rPr>
+          <w:lang w:val="nl-BE"/>
+        </w:rPr>
+        <w:t xml:space="preserve">Direct wordt in de achtergrond gecheckt of onze Firebase database up </w:t>
+      </w:r>
+      <w:proofErr w:type="spellStart"/>
+      <w:r>
+        <w:rPr>
+          <w:lang w:val="nl-BE"/>
+        </w:rPr>
+        <w:t>to</w:t>
+      </w:r>
+      <w:proofErr w:type="spellEnd"/>
+      <w:r>
+        <w:rPr>
+          <w:lang w:val="nl-BE"/>
+        </w:rPr>
+        <w:t xml:space="preserve"> date is. Wanneer dit niet z</w:t>
+      </w:r>
+      <w:r>
+        <w:rPr>
+          <w:lang w:val="nl-BE"/>
+        </w:rPr>
+        <w:t>o is zal de info in de database worden gecorrigeerd. De database is nodig voor de info voor de quizzen te kunnen tonen. Ook wordt de opgehaalde info opgeslagen in het lokale geheugen van de webbrowser.</w:t>
+      </w:r>
+    </w:p>
+    <w:p>
+      <w:pPr>
+        <w:jc w:val="both"/>
+        <w:rPr>
+          <w:lang w:val="nl-BE"/>
+        </w:rPr>
+      </w:pPr>
+      <w:r>
+        <w:rPr>
+          <w:noProof/>
+          <w:lang w:val="nl-BE"/>
+        </w:rPr>
+        <w:drawing>
+          <wp:anchor distT="0" distB="0" distL="114300" distR="114300" simplePos="0" relativeHeight="251659264" behindDoc="0" locked="0" layoutInCell="1" allowOverlap="1" wp14:anchorId="224CF6A6" wp14:editId="7E0A614B">
+            <wp:simplePos x="0" y="0"/>
+            <wp:positionH relativeFrom="column">
+              <wp:posOffset>3436620</wp:posOffset>
+            </wp:positionH>
+            <wp:positionV relativeFrom="paragraph">
+              <wp:posOffset>53340</wp:posOffset>
+            </wp:positionV>
+            <wp:extent cx="1962150" cy="3488055"/>
+            <wp:effectExtent l="0" t="0" r="0" b="0"/>
+            <wp:wrapThrough wrapText="bothSides">
+              <wp:wrapPolygon edited="0">
+                <wp:start x="0" y="0"/>
+                <wp:lineTo x="0" y="21470"/>
+                <wp:lineTo x="21390" y="21470"/>
+                <wp:lineTo x="21390" y="0"/>
+                <wp:lineTo x="0" y="0"/>
+              </wp:wrapPolygon>
+            </wp:wrapThrough>
+            <wp:docPr id="3" name="Afbeelding 3"/>
+            <wp:cNvGraphicFramePr>
+              <a:graphicFrameLocks xmlns:a="http://schemas.openxmlformats.org/drawingml/2006/main" noChangeAspect="1"/>
+            </wp:cNvGraphicFramePr>
+            <a:graphic xmlns:a="http://schemas.openxmlformats.org/drawingml/2006/main">
+              <a:graphicData uri="http://schemas.openxmlformats.org/drawingml/2006/picture">
+                <pic:pic xmlns:pic="http://schemas.openxmlformats.org/drawingml/2006/picture">
+                  <pic:nvPicPr>
+                    <pic:cNvPr id="3" name="Screenshot_2019-12-27-13-20-03.png"/>
+                    <pic:cNvPicPr/>
+                  </pic:nvPicPr>
+                  <pic:blipFill>
+                    <a:blip r:embed="rId17" cstate="print">
+                      <a:extLst>
+                        <a:ext uri="{28A0092B-C50C-407E-A947-70E740481C1C}">
+                          <a14:useLocalDpi xmlns:a14="http://schemas.microsoft.com/office/drawing/2010/main" val="0"/>
+                        </a:ext>
+                      </a:extLst>
+                    </a:blip>
+                    <a:stretch>
+                      <a:fillRect/>
+                    </a:stretch>
+                  </pic:blipFill>
+                  <pic:spPr>
+                    <a:xfrm>
+                      <a:off x="0" y="0"/>
+                      <a:ext cx="1962150" cy="3488055"/>
+                    </a:xfrm>
+                    <a:prstGeom prst="rect">
+                      <a:avLst/>
+                    </a:prstGeom>
+                  </pic:spPr>
+                </pic:pic>
+              </a:graphicData>
+            </a:graphic>
+          </wp:anchor>
+        </w:drawing>
+      </w:r>
+      <w:r>
+        <w:rPr>
+          <w:lang w:val="nl-BE"/>
+        </w:rPr>
+        <w:t>Zo zal bij het laden van de applicatie de volgende keer, de info direct worden opgeladen uit het lokale geheugen en zal daarna in de achtergrond de API geladen worden en eventuele gewijzigde info wijzigen op de pagina.</w:t>
+      </w:r>
+    </w:p>
+    <w:p>
+      <w:pPr>
+        <w:jc w:val="both"/>
+        <w:rPr>
+          <w:lang w:val="nl-BE"/>
+        </w:rPr>
+      </w:pPr>
+      <w:r>
+        <w:rPr>
+          <w:lang w:val="nl-BE"/>
+        </w:rPr>
+        <w:t>Wanneer je een anime aanklikt wordt ge naar een pagina geleid die je meer info geeft over de desbetreffende anime.</w:t>
+      </w:r>
+    </w:p>
+    <w:p>
+      <w:pPr>
+        <w:jc w:val="both"/>
+        <w:rPr>
+          <w:lang w:val="nl-BE"/>
+        </w:rPr>
+      </w:pPr>
+    </w:p>
+    <w:p>
+      <w:pPr>
+        <w:jc w:val="both"/>
+        <w:rPr>
+          <w:lang w:val="nl-BE"/>
+        </w:rPr>
+      </w:pPr>
+    </w:p>
+    <w:p>
+      <w:pPr>
+        <w:jc w:val="both"/>
+        <w:rPr>
+          <w:lang w:val="nl-BE"/>
+        </w:rPr>
+      </w:pPr>
+    </w:p>
+    <w:p>
+      <w:pPr>
+        <w:jc w:val="both"/>
+        <w:rPr>
+          <w:lang w:val="nl-BE"/>
+        </w:rPr>
+      </w:pPr>
+    </w:p>
+    <w:p>
+      <w:pPr>
+        <w:jc w:val="both"/>
+        <w:rPr>
+          <w:lang w:val="nl-BE"/>
+        </w:rPr>
+      </w:pPr>
+      <w:r>
+        <w:rPr>
+          <w:noProof/>
+          <w:lang w:val="nl-BE"/>
+        </w:rPr>
+        <w:lastRenderedPageBreak/>
+        <w:drawing>
+          <wp:anchor distT="0" distB="0" distL="114300" distR="114300" simplePos="0" relativeHeight="251661312" behindDoc="0" locked="0" layoutInCell="1" allowOverlap="1" wp14:anchorId="07B47BEC" wp14:editId="74B0384A">
+            <wp:simplePos x="0" y="0"/>
+            <wp:positionH relativeFrom="column">
+              <wp:posOffset>-49530</wp:posOffset>
+            </wp:positionH>
+            <wp:positionV relativeFrom="paragraph">
+              <wp:posOffset>0</wp:posOffset>
+            </wp:positionV>
+            <wp:extent cx="1962225" cy="3488400"/>
+            <wp:effectExtent l="0" t="0" r="0" b="0"/>
+            <wp:wrapThrough wrapText="bothSides">
+              <wp:wrapPolygon edited="0">
+                <wp:start x="0" y="0"/>
+                <wp:lineTo x="0" y="21470"/>
+                <wp:lineTo x="21390" y="21470"/>
+                <wp:lineTo x="21390" y="0"/>
+                <wp:lineTo x="0" y="0"/>
+              </wp:wrapPolygon>
+            </wp:wrapThrough>
+            <wp:docPr id="5" name="Afbeelding 5" descr="Afbeelding met schermafbeelding&#10;&#10;Automatisch gegenereerde beschrijving"/>
+            <wp:cNvGraphicFramePr>
+              <a:graphicFrameLocks xmlns:a="http://schemas.openxmlformats.org/drawingml/2006/main" noChangeAspect="1"/>
+            </wp:cNvGraphicFramePr>
+            <a:graphic xmlns:a="http://schemas.openxmlformats.org/drawingml/2006/main">
+              <a:graphicData uri="http://schemas.openxmlformats.org/drawingml/2006/picture">
+                <pic:pic xmlns:pic="http://schemas.openxmlformats.org/drawingml/2006/picture">
+                  <pic:nvPicPr>
+                    <pic:cNvPr id="5" name="Screenshot_2019-12-27-13-20-13.png"/>
+                    <pic:cNvPicPr/>
+                  </pic:nvPicPr>
+                  <pic:blipFill>
+                    <a:blip r:embed="rId18" cstate="print">
+                      <a:extLst>
+                        <a:ext uri="{28A0092B-C50C-407E-A947-70E740481C1C}">
+                          <a14:useLocalDpi xmlns:a14="http://schemas.microsoft.com/office/drawing/2010/main" val="0"/>
+                        </a:ext>
+                      </a:extLst>
+                    </a:blip>
+                    <a:stretch>
+                      <a:fillRect/>
+                    </a:stretch>
+                  </pic:blipFill>
+                  <pic:spPr>
+                    <a:xfrm>
+                      <a:off x="0" y="0"/>
+                      <a:ext cx="1962225" cy="3488400"/>
+                    </a:xfrm>
+                    <a:prstGeom prst="rect">
+                      <a:avLst/>
+                    </a:prstGeom>
+                  </pic:spPr>
+                </pic:pic>
+              </a:graphicData>
+            </a:graphic>
+          </wp:anchor>
+        </w:drawing>
+      </w:r>
+      <w:r>
+        <w:rPr>
+          <w:lang w:val="nl-BE"/>
+        </w:rPr>
+        <w:t>Ook kan je quizzen afleggen. Onder de hoofdpagina’s waarin je kan routeren naar andere pagina</w:t>
+      </w:r>
+      <w:r>
+        <w:rPr>
+          <w:lang w:val="nl-BE"/>
+        </w:rPr>
+        <w:t>’</w:t>
+      </w:r>
+      <w:r>
+        <w:rPr>
+          <w:lang w:val="nl-BE"/>
+        </w:rPr>
+        <w:t>s</w:t>
+      </w:r>
+      <w:r>
+        <w:rPr>
+          <w:lang w:val="nl-BE"/>
+        </w:rPr>
+        <w:t xml:space="preserve"> kan je een footer terugvinden met een links naar de lijst van anime en naar de quizzen die je kan afleggen.</w:t>
+      </w:r>
+    </w:p>
+    <w:p>
+      <w:pPr>
+        <w:jc w:val="both"/>
+        <w:rPr>
+          <w:lang w:val="nl-BE"/>
+        </w:rPr>
+      </w:pPr>
+      <w:r>
+        <w:rPr>
+          <w:lang w:val="nl-BE"/>
+        </w:rPr>
+        <w:t>Er zijn 3 verschillende soorten vragen die je kan krijgen; vragen waarbij je een Japanse titel krijgt en je de Engelstalige titel moet aanduiden, vragen waarbij je een korte inhoud van een anime krijgt en de juiste Engelstalige titel er moet uithalen en vragen waarbij je een Engelstalige titel van een anime krijgt en je de bijbehorende poster moet aanduiden.</w:t>
+      </w:r>
+    </w:p>
+    <w:p>
+      <w:pPr>
+        <w:jc w:val="both"/>
+        <w:rPr>
+          <w:lang w:val="nl-BE"/>
+        </w:rPr>
+      </w:pPr>
+      <w:r>
+        <w:rPr>
+          <w:lang w:val="nl-BE"/>
+        </w:rPr>
+        <w:t>Deze soorten vragen zijn opgedeeld in verschillende quizzen en dan 1 quiz waarbij je een mengeling krijgt van elke vraag.</w:t>
+      </w:r>
+    </w:p>
+    <w:p>
+      <w:pPr>
+        <w:jc w:val="both"/>
+        <w:rPr>
+          <w:lang w:val="nl-BE"/>
+        </w:rPr>
+      </w:pPr>
+      <w:r>
+        <w:rPr>
+          <w:noProof/>
+          <w:lang w:val="nl-BE"/>
+        </w:rPr>
+        <w:drawing>
+          <wp:anchor distT="0" distB="0" distL="114300" distR="114300" simplePos="0" relativeHeight="251663360" behindDoc="0" locked="0" layoutInCell="1" allowOverlap="1" wp14:anchorId="7F752BED" wp14:editId="2381A744">
+            <wp:simplePos x="0" y="0"/>
+            <wp:positionH relativeFrom="column">
+              <wp:posOffset>3341370</wp:posOffset>
+            </wp:positionH>
+            <wp:positionV relativeFrom="paragraph">
+              <wp:posOffset>819150</wp:posOffset>
+            </wp:positionV>
+            <wp:extent cx="1962150" cy="3488055"/>
+            <wp:effectExtent l="0" t="0" r="0" b="0"/>
+            <wp:wrapThrough wrapText="bothSides">
+              <wp:wrapPolygon edited="0">
+                <wp:start x="0" y="0"/>
+                <wp:lineTo x="0" y="21470"/>
+                <wp:lineTo x="21390" y="21470"/>
+                <wp:lineTo x="21390" y="0"/>
+                <wp:lineTo x="0" y="0"/>
+              </wp:wrapPolygon>
+            </wp:wrapThrough>
+            <wp:docPr id="9" name="Afbeelding 9" descr="Afbeelding met schermafbeelding&#10;&#10;Automatisch gegenereerde beschrijving"/>
+            <wp:cNvGraphicFramePr>
+              <a:graphicFrameLocks xmlns:a="http://schemas.openxmlformats.org/drawingml/2006/main" noChangeAspect="1"/>
+            </wp:cNvGraphicFramePr>
+            <a:graphic xmlns:a="http://schemas.openxmlformats.org/drawingml/2006/main">
+              <a:graphicData uri="http://schemas.openxmlformats.org/drawingml/2006/picture">
+                <pic:pic xmlns:pic="http://schemas.openxmlformats.org/drawingml/2006/picture">
+                  <pic:nvPicPr>
+                    <pic:cNvPr id="9" name="Screenshot_2019-12-27-13-20-38.png"/>
+                    <pic:cNvPicPr/>
+                  </pic:nvPicPr>
+                  <pic:blipFill>
+                    <a:blip r:embed="rId19" cstate="print">
+                      <a:extLst>
+                        <a:ext uri="{28A0092B-C50C-407E-A947-70E740481C1C}">
+                          <a14:useLocalDpi xmlns:a14="http://schemas.microsoft.com/office/drawing/2010/main" val="0"/>
+                        </a:ext>
+                      </a:extLst>
+                    </a:blip>
+                    <a:stretch>
+                      <a:fillRect/>
+                    </a:stretch>
+                  </pic:blipFill>
+                  <pic:spPr>
+                    <a:xfrm>
+                      <a:off x="0" y="0"/>
+                      <a:ext cx="1962150" cy="3488055"/>
+                    </a:xfrm>
+                    <a:prstGeom prst="rect">
+                      <a:avLst/>
+                    </a:prstGeom>
+                  </pic:spPr>
+                </pic:pic>
+              </a:graphicData>
+            </a:graphic>
+          </wp:anchor>
+        </w:drawing>
+      </w:r>
+      <w:r>
+        <w:rPr>
+          <w:noProof/>
+          <w:lang w:val="nl-BE"/>
+        </w:rPr>
+        <w:drawing>
+          <wp:anchor distT="0" distB="0" distL="114300" distR="114300" simplePos="0" relativeHeight="251662336" behindDoc="0" locked="0" layoutInCell="1" allowOverlap="1" wp14:anchorId="786DD521" wp14:editId="1CD8A612">
+            <wp:simplePos x="0" y="0"/>
+            <wp:positionH relativeFrom="column">
+              <wp:posOffset>-49530</wp:posOffset>
+            </wp:positionH>
+            <wp:positionV relativeFrom="paragraph">
+              <wp:posOffset>821690</wp:posOffset>
+            </wp:positionV>
+            <wp:extent cx="1962150" cy="3488055"/>
+            <wp:effectExtent l="0" t="0" r="0" b="0"/>
+            <wp:wrapThrough wrapText="bothSides">
+              <wp:wrapPolygon edited="0">
+                <wp:start x="0" y="0"/>
+                <wp:lineTo x="0" y="21470"/>
+                <wp:lineTo x="21390" y="21470"/>
+                <wp:lineTo x="21390" y="0"/>
+                <wp:lineTo x="0" y="0"/>
+              </wp:wrapPolygon>
+            </wp:wrapThrough>
+            <wp:docPr id="6" name="Afbeelding 6" descr="Afbeelding met schermafbeelding&#10;&#10;Automatisch gegenereerde beschrijving"/>
+            <wp:cNvGraphicFramePr>
+              <a:graphicFrameLocks xmlns:a="http://schemas.openxmlformats.org/drawingml/2006/main" noChangeAspect="1"/>
+            </wp:cNvGraphicFramePr>
+            <a:graphic xmlns:a="http://schemas.openxmlformats.org/drawingml/2006/main">
+              <a:graphicData uri="http://schemas.openxmlformats.org/drawingml/2006/picture">
+                <pic:pic xmlns:pic="http://schemas.openxmlformats.org/drawingml/2006/picture">
+                  <pic:nvPicPr>
+                    <pic:cNvPr id="6" name="Screenshot_2019-12-27-13-20-20.png"/>
+                    <pic:cNvPicPr/>
+                  </pic:nvPicPr>
+                  <pic:blipFill>
+                    <a:blip r:embed="rId20" cstate="print">
+                      <a:extLst>
+                        <a:ext uri="{28A0092B-C50C-407E-A947-70E740481C1C}">
+                          <a14:useLocalDpi xmlns:a14="http://schemas.microsoft.com/office/drawing/2010/main" val="0"/>
+                        </a:ext>
+                      </a:extLst>
+                    </a:blip>
+                    <a:stretch>
+                      <a:fillRect/>
+                    </a:stretch>
+                  </pic:blipFill>
+                  <pic:spPr>
+                    <a:xfrm>
+                      <a:off x="0" y="0"/>
+                      <a:ext cx="1962150" cy="3488055"/>
+                    </a:xfrm>
+                    <a:prstGeom prst="rect">
+                      <a:avLst/>
+                    </a:prstGeom>
+                  </pic:spPr>
+                </pic:pic>
+              </a:graphicData>
+            </a:graphic>
+          </wp:anchor>
+        </w:drawing>
+      </w:r>
+      <w:r>
+        <w:rPr>
+          <w:lang w:val="nl-BE"/>
+        </w:rPr>
+        <w:t>Elk van de vragen worden via een random gekozen en de antwoorden wisselen telkens van plaats ook via het kiezen van een random positie</w:t>
+      </w:r>
+    </w:p>
+    <w:p>
+      <w:pPr>
+        <w:jc w:val="both"/>
+        <w:rPr>
+          <w:lang w:val="nl-BE"/>
+        </w:rPr>
+      </w:pPr>
+      <w:r>
+        <w:rPr>
+          <w:noProof/>
+          <w:lang w:val="nl-BE"/>
+        </w:rPr>
+        <w:drawing>
+          <wp:anchor distT="0" distB="0" distL="114300" distR="114300" simplePos="0" relativeHeight="251664384" behindDoc="0" locked="0" layoutInCell="1" allowOverlap="1" wp14:anchorId="48A9037A" wp14:editId="41F869A1">
+            <wp:simplePos x="0" y="0"/>
+            <wp:positionH relativeFrom="column">
+              <wp:posOffset>1645920</wp:posOffset>
+            </wp:positionH>
+            <wp:positionV relativeFrom="paragraph">
+              <wp:posOffset>183515</wp:posOffset>
+            </wp:positionV>
+            <wp:extent cx="1962225" cy="3488400"/>
+            <wp:effectExtent l="0" t="0" r="0" b="0"/>
+            <wp:wrapThrough wrapText="bothSides">
+              <wp:wrapPolygon edited="0">
+                <wp:start x="0" y="0"/>
+                <wp:lineTo x="0" y="21470"/>
+                <wp:lineTo x="21390" y="21470"/>
+                <wp:lineTo x="21390" y="0"/>
+                <wp:lineTo x="0" y="0"/>
+              </wp:wrapPolygon>
+            </wp:wrapThrough>
+            <wp:docPr id="10" name="Afbeelding 10" descr="Afbeelding met foto, binnen&#10;&#10;Automatisch gegenereerde beschrijving"/>
+            <wp:cNvGraphicFramePr>
+              <a:graphicFrameLocks xmlns:a="http://schemas.openxmlformats.org/drawingml/2006/main" noChangeAspect="1"/>
+            </wp:cNvGraphicFramePr>
+            <a:graphic xmlns:a="http://schemas.openxmlformats.org/drawingml/2006/main">
+              <a:graphicData uri="http://schemas.openxmlformats.org/drawingml/2006/picture">
+                <pic:pic xmlns:pic="http://schemas.openxmlformats.org/drawingml/2006/picture">
+                  <pic:nvPicPr>
+                    <pic:cNvPr id="10" name="Screenshot_2019-12-27-13-20-44.png"/>
+                    <pic:cNvPicPr/>
+                  </pic:nvPicPr>
+                  <pic:blipFill>
+                    <a:blip r:embed="rId21" cstate="print">
+                      <a:extLst>
+                        <a:ext uri="{28A0092B-C50C-407E-A947-70E740481C1C}">
+                          <a14:useLocalDpi xmlns:a14="http://schemas.microsoft.com/office/drawing/2010/main" val="0"/>
+                        </a:ext>
+                      </a:extLst>
+                    </a:blip>
+                    <a:stretch>
+                      <a:fillRect/>
+                    </a:stretch>
+                  </pic:blipFill>
+                  <pic:spPr>
+                    <a:xfrm>
+                      <a:off x="0" y="0"/>
+                      <a:ext cx="1962225" cy="3488400"/>
+                    </a:xfrm>
+                    <a:prstGeom prst="rect">
+                      <a:avLst/>
+                    </a:prstGeom>
+                  </pic:spPr>
+                </pic:pic>
+              </a:graphicData>
+            </a:graphic>
+          </wp:anchor>
+        </w:drawing>
+      </w:r>
+    </w:p>
+    <w:p>
+      <w:pPr>
+        <w:jc w:val="both"/>
+        <w:rPr>
+          <w:lang w:val="nl-BE"/>
+        </w:rPr>
+      </w:pPr>
+    </w:p>
+    <w:p>
+      <w:pPr>
+        <w:jc w:val="both"/>
+        <w:rPr>
+          <w:lang w:val="nl-BE"/>
+        </w:rPr>
+      </w:pPr>
+    </w:p>
+    <w:p>
+      <w:pPr>
+        <w:jc w:val="both"/>
+        <w:rPr>
+          <w:lang w:val="nl-BE"/>
+        </w:rPr>
+      </w:pPr>
+    </w:p>
+    <w:p>
+      <w:pPr>
+        <w:jc w:val="both"/>
+        <w:rPr>
+          <w:lang w:val="nl-BE"/>
+        </w:rPr>
+      </w:pPr>
+    </w:p>
+    <w:p>
+      <w:pPr>
+        <w:jc w:val="both"/>
+        <w:rPr>
+          <w:lang w:val="nl-BE"/>
+        </w:rPr>
+      </w:pPr>
+    </w:p>
+    <w:p>
+      <w:pPr>
+        <w:jc w:val="both"/>
+        <w:rPr>
+          <w:lang w:val="nl-BE"/>
+        </w:rPr>
+      </w:pPr>
+    </w:p>
+    <w:p>
+      <w:pPr>
+        <w:jc w:val="both"/>
         <w:rPr>
           <w:lang w:val="nl-BE"/>
         </w:rPr>
       </w:pPr>
       <w:bookmarkStart w:id="13" w:name="_GoBack"/>
+      <w:r>
+        <w:rPr>
+          <w:noProof/>
+          <w:lang w:val="nl-BE"/>
+        </w:rPr>
+        <w:lastRenderedPageBreak/>
+        <w:drawing>
+          <wp:anchor distT="0" distB="0" distL="114300" distR="114300" simplePos="0" relativeHeight="251665408" behindDoc="0" locked="0" layoutInCell="1" allowOverlap="1" wp14:anchorId="62D7348D" wp14:editId="45F56A73">
+            <wp:simplePos x="0" y="0"/>
+            <wp:positionH relativeFrom="column">
+              <wp:posOffset>3303270</wp:posOffset>
+            </wp:positionH>
+            <wp:positionV relativeFrom="paragraph">
+              <wp:posOffset>0</wp:posOffset>
+            </wp:positionV>
+            <wp:extent cx="1962225" cy="3488400"/>
+            <wp:effectExtent l="0" t="0" r="0" b="0"/>
+            <wp:wrapThrough wrapText="bothSides">
+              <wp:wrapPolygon edited="0">
+                <wp:start x="0" y="0"/>
+                <wp:lineTo x="0" y="21470"/>
+                <wp:lineTo x="21390" y="21470"/>
+                <wp:lineTo x="21390" y="0"/>
+                <wp:lineTo x="0" y="0"/>
+              </wp:wrapPolygon>
+            </wp:wrapThrough>
+            <wp:docPr id="11" name="Afbeelding 11" descr="Afbeelding met schermafbeelding&#10;&#10;Automatisch gegenereerde beschrijving"/>
+            <wp:cNvGraphicFramePr>
+              <a:graphicFrameLocks xmlns:a="http://schemas.openxmlformats.org/drawingml/2006/main" noChangeAspect="1"/>
+            </wp:cNvGraphicFramePr>
+            <a:graphic xmlns:a="http://schemas.openxmlformats.org/drawingml/2006/main">
+              <a:graphicData uri="http://schemas.openxmlformats.org/drawingml/2006/picture">
+                <pic:pic xmlns:pic="http://schemas.openxmlformats.org/drawingml/2006/picture">
+                  <pic:nvPicPr>
+                    <pic:cNvPr id="11" name="Screenshot_2019-12-27-13-21-55.png"/>
+                    <pic:cNvPicPr/>
+                  </pic:nvPicPr>
+                  <pic:blipFill>
+                    <a:blip r:embed="rId22" cstate="print">
+                      <a:extLst>
+                        <a:ext uri="{28A0092B-C50C-407E-A947-70E740481C1C}">
+                          <a14:useLocalDpi xmlns:a14="http://schemas.microsoft.com/office/drawing/2010/main" val="0"/>
+                        </a:ext>
+                      </a:extLst>
+                    </a:blip>
+                    <a:stretch>
+                      <a:fillRect/>
+                    </a:stretch>
+                  </pic:blipFill>
+                  <pic:spPr>
+                    <a:xfrm>
+                      <a:off x="0" y="0"/>
+                      <a:ext cx="1962225" cy="3488400"/>
+                    </a:xfrm>
+                    <a:prstGeom prst="rect">
+                      <a:avLst/>
+                    </a:prstGeom>
+                  </pic:spPr>
+                </pic:pic>
+              </a:graphicData>
+            </a:graphic>
+          </wp:anchor>
+        </w:drawing>
+      </w:r>
       <w:bookmarkEnd w:id="13"/>
+      <w:r>
+        <w:rPr>
+          <w:lang w:val="nl-BE"/>
+        </w:rPr>
+        <w:t>Nadat je de quiz hebt afgelegd krijg je je score te zien samen met een aangepaste boodschap.</w:t>
+      </w:r>
+    </w:p>
+    <w:p>
+      <w:pPr>
+        <w:jc w:val="both"/>
+        <w:rPr>
+          <w:lang w:val="nl-BE"/>
+        </w:rPr>
+      </w:pPr>
     </w:p>
     <w:sectPr>
       <w:pgSz w:w="11907" w:h="16840" w:code="9"/>
@@ -4286,6 +4842,7 @@
     <w:rsid w:val="00282B6B"/>
     <w:rsid w:val="002E6906"/>
     <w:rsid w:val="004636EC"/>
+    <w:rsid w:val="00E12D05"/>
   </w:rsids>
   <m:mathPr>
     <m:mathFont m:val="Cambria Math"/>
@@ -5027,12 +5584,9 @@
 </file>
 
 <file path=customXml/item1.xml><?xml version="1.0" encoding="utf-8"?>
-<?mso-contentType ?>
-<FormTemplates xmlns="http://schemas.microsoft.com/sharepoint/v3/contenttype/forms">
-  <Display>DocumentLibraryForm</Display>
-  <Edit>DocumentLibraryForm</Edit>
-  <New>DocumentLibraryForm</New>
-</FormTemplates>
+<p:properties xmlns:p="http://schemas.microsoft.com/office/2006/metadata/properties" xmlns:xsi="http://www.w3.org/2001/XMLSchema-instance" xmlns:pc="http://schemas.microsoft.com/office/infopath/2007/PartnerControls">
+  <documentManagement/>
+</p:properties>
 </file>
 
 <file path=customXml/item2.xml><?xml version="1.0" encoding="utf-8"?>
@@ -5201,9 +5755,12 @@
 </file>
 
 <file path=customXml/item3.xml><?xml version="1.0" encoding="utf-8"?>
-<p:properties xmlns:p="http://schemas.microsoft.com/office/2006/metadata/properties" xmlns:xsi="http://www.w3.org/2001/XMLSchema-instance" xmlns:pc="http://schemas.microsoft.com/office/infopath/2007/PartnerControls">
-  <documentManagement/>
-</p:properties>
+<?mso-contentType ?>
+<FormTemplates xmlns="http://schemas.microsoft.com/sharepoint/v3/contenttype/forms">
+  <Display>DocumentLibraryForm</Display>
+  <Edit>DocumentLibraryForm</Edit>
+  <New>DocumentLibraryForm</New>
+</FormTemplates>
 </file>
 
 <file path=customXml/item4.xml><?xml version="1.0" encoding="utf-8"?>
@@ -5211,9 +5768,10 @@
 </file>
 
 <file path=customXml/itemProps1.xml><?xml version="1.0" encoding="utf-8"?>
-<ds:datastoreItem xmlns:ds="http://schemas.openxmlformats.org/officeDocument/2006/customXml" ds:itemID="{528EAA70-9020-4E69-B1AE-86313D921A98}">
+<ds:datastoreItem xmlns:ds="http://schemas.openxmlformats.org/officeDocument/2006/customXml" ds:itemID="{B85D0034-8F8A-45A8-807B-01EF528F3E4D}">
   <ds:schemaRefs>
-    <ds:schemaRef ds:uri="http://schemas.microsoft.com/sharepoint/v3/contenttype/forms"/>
+    <ds:schemaRef ds:uri="http://schemas.microsoft.com/office/2006/metadata/properties"/>
+    <ds:schemaRef ds:uri="http://schemas.microsoft.com/office/infopath/2007/PartnerControls"/>
   </ds:schemaRefs>
 </ds:datastoreItem>
 </file>
@@ -5238,16 +5796,15 @@
 </file>
 
 <file path=customXml/itemProps3.xml><?xml version="1.0" encoding="utf-8"?>
-<ds:datastoreItem xmlns:ds="http://schemas.openxmlformats.org/officeDocument/2006/customXml" ds:itemID="{B85D0034-8F8A-45A8-807B-01EF528F3E4D}">
+<ds:datastoreItem xmlns:ds="http://schemas.openxmlformats.org/officeDocument/2006/customXml" ds:itemID="{528EAA70-9020-4E69-B1AE-86313D921A98}">
   <ds:schemaRefs>
-    <ds:schemaRef ds:uri="http://schemas.microsoft.com/office/2006/metadata/properties"/>
-    <ds:schemaRef ds:uri="http://schemas.microsoft.com/office/infopath/2007/PartnerControls"/>
+    <ds:schemaRef ds:uri="http://schemas.microsoft.com/sharepoint/v3/contenttype/forms"/>
   </ds:schemaRefs>
 </ds:datastoreItem>
 </file>
 
 <file path=customXml/itemProps4.xml><?xml version="1.0" encoding="utf-8"?>
-<ds:datastoreItem xmlns:ds="http://schemas.openxmlformats.org/officeDocument/2006/customXml" ds:itemID="{29E0C493-247D-46C5-88A3-CCA9A7F1CD3F}">
+<ds:datastoreItem xmlns:ds="http://schemas.openxmlformats.org/officeDocument/2006/customXml" ds:itemID="{FE45DB66-15DA-43AA-B4AB-761B993374E5}">
   <ds:schemaRefs>
     <ds:schemaRef ds:uri="http://schemas.openxmlformats.org/officeDocument/2006/bibliography"/>
   </ds:schemaRefs>

</xml_diff>